<commit_message>
Editted the Dev doc
</commit_message>
<xml_diff>
--- a/Documentation/Developer Documentation.docx
+++ b/Documentation/Developer Documentation.docx
@@ -12,8 +12,6 @@
           <w:u w:val="single"/>
         </w:rPr>
       </w:pPr>
-      <w:bookmarkStart w:id="0" w:name="_GoBack"/>
-      <w:bookmarkEnd w:id="0"/>
       <w:r>
         <w:rPr>
           <w:b/>
@@ -22,6 +20,15 @@
           <w:u w:val="single"/>
         </w:rPr>
         <w:t>This documentation is to show future developers how to setup Event Tracking System</w:t>
+      </w:r>
+      <w:r>
+        <w:rPr>
+          <w:b/>
+          <w:i/>
+          <w:sz w:val="36"/>
+          <w:u w:val="single"/>
+        </w:rPr>
+        <w:t xml:space="preserve"> and work with it locally.</w:t>
       </w:r>
     </w:p>
     <w:p>
@@ -81,30 +88,234 @@
         <w:t>GitHub Repo</w:t>
       </w:r>
     </w:p>
-    <w:p>
-      <w:pPr>
-        <w:pStyle w:val="ListParagraph"/>
-        <w:numPr>
-          <w:ilvl w:val="0"/>
-          <w:numId w:val="1"/>
-        </w:numPr>
-      </w:pPr>
-    </w:p>
-    <w:p>
-      <w:r>
+    <w:p/>
+    <w:p>
+      <w:pPr>
+        <w:rPr>
+          <w:color w:val="FF0000"/>
+        </w:rPr>
+      </w:pPr>
+      <w:r>
+        <w:rPr>
+          <w:color w:val="FF0000"/>
+        </w:rPr>
+        <w:t>Google Chrome Extension:</w:t>
+      </w:r>
+    </w:p>
+    <w:p>
+      <w:pPr>
+        <w:jc w:val="center"/>
+      </w:pPr>
+      <w:r>
+        <w:t>In chrome there is an Extension</w:t>
+      </w:r>
+      <w:r>
+        <w:t xml:space="preserve"> called:</w:t>
+      </w:r>
+    </w:p>
+    <w:p>
+      <w:pPr>
+        <w:jc w:val="center"/>
+      </w:pPr>
+      <w:r>
+        <w:t xml:space="preserve"> </w:t>
+      </w:r>
+      <w:r>
+        <w:rPr>
+          <w:noProof/>
+        </w:rPr>
+        <w:drawing>
+          <wp:inline distT="0" distB="0" distL="0" distR="0" wp14:anchorId="7484AA14" wp14:editId="4344AF69">
+            <wp:extent cx="3371850" cy="1488474"/>
+            <wp:effectExtent l="0" t="0" r="0" b="0"/>
+            <wp:docPr id="10" name="Picture 10"/>
+            <wp:cNvGraphicFramePr>
+              <a:graphicFrameLocks xmlns:a="http://schemas.openxmlformats.org/drawingml/2006/main" noChangeAspect="1"/>
+            </wp:cNvGraphicFramePr>
+            <a:graphic xmlns:a="http://schemas.openxmlformats.org/drawingml/2006/main">
+              <a:graphicData uri="http://schemas.openxmlformats.org/drawingml/2006/picture">
+                <pic:pic xmlns:pic="http://schemas.openxmlformats.org/drawingml/2006/picture">
+                  <pic:nvPicPr>
+                    <pic:cNvPr id="10" name="Screen Shot 2018-11-30 at 10.52.10 AM.png"/>
+                    <pic:cNvPicPr/>
+                  </pic:nvPicPr>
+                  <pic:blipFill>
+                    <a:blip r:embed="rId5">
+                      <a:extLst>
+                        <a:ext uri="{28A0092B-C50C-407E-A947-70E740481C1C}">
+                          <a14:useLocalDpi xmlns:a14="http://schemas.microsoft.com/office/drawing/2010/main" val="0"/>
+                        </a:ext>
+                      </a:extLst>
+                    </a:blip>
+                    <a:stretch>
+                      <a:fillRect/>
+                    </a:stretch>
+                  </pic:blipFill>
+                  <pic:spPr>
+                    <a:xfrm>
+                      <a:off x="0" y="0"/>
+                      <a:ext cx="3467079" cy="1530512"/>
+                    </a:xfrm>
+                    <a:prstGeom prst="rect">
+                      <a:avLst/>
+                    </a:prstGeom>
+                  </pic:spPr>
+                </pic:pic>
+              </a:graphicData>
+            </a:graphic>
+          </wp:inline>
+        </w:drawing>
+      </w:r>
+    </w:p>
+    <w:p>
+      <w:r>
+        <w:tab/>
+        <w:t>This helps with viewing the JSON file when working with the back-end.</w:t>
+      </w:r>
+    </w:p>
+    <w:p>
+      <w:pPr>
+        <w:jc w:val="center"/>
+      </w:pPr>
+      <w:r>
+        <w:t>BEFORE - EXTENSION:</w:t>
+      </w:r>
+      <w:r>
+        <w:rPr>
+          <w:noProof/>
+        </w:rPr>
+        <w:drawing>
+          <wp:inline distT="0" distB="0" distL="0" distR="0" wp14:anchorId="0505D041" wp14:editId="5BE4155C">
+            <wp:extent cx="5943600" cy="438150"/>
+            <wp:effectExtent l="0" t="0" r="0" b="6350"/>
+            <wp:docPr id="15" name="Picture 15"/>
+            <wp:cNvGraphicFramePr>
+              <a:graphicFrameLocks xmlns:a="http://schemas.openxmlformats.org/drawingml/2006/main" noChangeAspect="1"/>
+            </wp:cNvGraphicFramePr>
+            <a:graphic xmlns:a="http://schemas.openxmlformats.org/drawingml/2006/main">
+              <a:graphicData uri="http://schemas.openxmlformats.org/drawingml/2006/picture">
+                <pic:pic xmlns:pic="http://schemas.openxmlformats.org/drawingml/2006/picture">
+                  <pic:nvPicPr>
+                    <pic:cNvPr id="15" name="Screen Shot 2018-11-30 at 11.19.41 AM.png"/>
+                    <pic:cNvPicPr/>
+                  </pic:nvPicPr>
+                  <pic:blipFill>
+                    <a:blip r:embed="rId6" cstate="print">
+                      <a:extLst>
+                        <a:ext uri="{28A0092B-C50C-407E-A947-70E740481C1C}">
+                          <a14:useLocalDpi xmlns:a14="http://schemas.microsoft.com/office/drawing/2010/main" val="0"/>
+                        </a:ext>
+                      </a:extLst>
+                    </a:blip>
+                    <a:stretch>
+                      <a:fillRect/>
+                    </a:stretch>
+                  </pic:blipFill>
+                  <pic:spPr>
+                    <a:xfrm>
+                      <a:off x="0" y="0"/>
+                      <a:ext cx="5943600" cy="438150"/>
+                    </a:xfrm>
+                    <a:prstGeom prst="rect">
+                      <a:avLst/>
+                    </a:prstGeom>
+                  </pic:spPr>
+                </pic:pic>
+              </a:graphicData>
+            </a:graphic>
+          </wp:inline>
+        </w:drawing>
+      </w:r>
+    </w:p>
+    <w:p>
+      <w:pPr>
+        <w:jc w:val="center"/>
+      </w:pPr>
+      <w:r>
+        <w:t>AFTER - EXTENSION:</w:t>
+      </w:r>
+    </w:p>
+    <w:p>
+      <w:pPr>
+        <w:jc w:val="center"/>
+      </w:pPr>
+      <w:r>
+        <w:rPr>
+          <w:noProof/>
+        </w:rPr>
+        <w:drawing>
+          <wp:inline distT="0" distB="0" distL="0" distR="0" wp14:anchorId="3EB8CC9B" wp14:editId="42F563C7">
+            <wp:extent cx="2592693" cy="2421232"/>
+            <wp:effectExtent l="0" t="0" r="0" b="5080"/>
+            <wp:docPr id="19" name="Picture 19"/>
+            <wp:cNvGraphicFramePr>
+              <a:graphicFrameLocks xmlns:a="http://schemas.openxmlformats.org/drawingml/2006/main" noChangeAspect="1"/>
+            </wp:cNvGraphicFramePr>
+            <a:graphic xmlns:a="http://schemas.openxmlformats.org/drawingml/2006/main">
+              <a:graphicData uri="http://schemas.openxmlformats.org/drawingml/2006/picture">
+                <pic:pic xmlns:pic="http://schemas.openxmlformats.org/drawingml/2006/picture">
+                  <pic:nvPicPr>
+                    <pic:cNvPr id="19" name="Screen Shot 2018-11-30 at 11.18.37 AM.png"/>
+                    <pic:cNvPicPr/>
+                  </pic:nvPicPr>
+                  <pic:blipFill>
+                    <a:blip r:embed="rId7" cstate="print">
+                      <a:extLst>
+                        <a:ext uri="{28A0092B-C50C-407E-A947-70E740481C1C}">
+                          <a14:useLocalDpi xmlns:a14="http://schemas.microsoft.com/office/drawing/2010/main" val="0"/>
+                        </a:ext>
+                      </a:extLst>
+                    </a:blip>
+                    <a:stretch>
+                      <a:fillRect/>
+                    </a:stretch>
+                  </pic:blipFill>
+                  <pic:spPr>
+                    <a:xfrm>
+                      <a:off x="0" y="0"/>
+                      <a:ext cx="2601502" cy="2429458"/>
+                    </a:xfrm>
+                    <a:prstGeom prst="rect">
+                      <a:avLst/>
+                    </a:prstGeom>
+                  </pic:spPr>
+                </pic:pic>
+              </a:graphicData>
+            </a:graphic>
+          </wp:inline>
+        </w:drawing>
+      </w:r>
+    </w:p>
+    <w:p>
+      <w:pPr>
+        <w:rPr>
+          <w:color w:val="FF0000"/>
+        </w:rPr>
+      </w:pPr>
+      <w:r>
+        <w:rPr>
+          <w:color w:val="FF0000"/>
+        </w:rPr>
+        <w:lastRenderedPageBreak/>
         <w:t>For PC</w:t>
       </w:r>
       <w:r>
+        <w:rPr>
+          <w:color w:val="FF0000"/>
+        </w:rPr>
         <w:t>/MAC</w:t>
       </w:r>
       <w:r>
+        <w:rPr>
+          <w:color w:val="FF0000"/>
+        </w:rPr>
         <w:t xml:space="preserve"> users:</w:t>
       </w:r>
     </w:p>
     <w:p>
       <w:r>
         <w:tab/>
-        <w:t>1: Download and install any texted editor of your choice.</w:t>
+        <w:t>1: Download and install any text editor of your choice.</w:t>
       </w:r>
     </w:p>
     <w:tbl>
@@ -295,12 +506,7 @@
         </w:tc>
       </w:tr>
     </w:tbl>
-    <w:p>
-      <w:pPr>
-        <w:pStyle w:val="ListParagraph"/>
-        <w:ind w:left="1800"/>
-      </w:pPr>
-    </w:p>
+    <w:p/>
     <w:p>
       <w:r>
         <w:tab/>
@@ -338,7 +544,7 @@
       <w:r>
         <w:t xml:space="preserve">AMPPS - </w:t>
       </w:r>
-      <w:hyperlink r:id="rId5" w:history="1">
+      <w:hyperlink r:id="rId8" w:history="1">
         <w:r>
           <w:rPr>
             <w:rStyle w:val="Hyperlink"/>
@@ -349,11 +555,6 @@
       <w:r>
         <w:t xml:space="preserve"> </w:t>
       </w:r>
-    </w:p>
-    <w:p>
-      <w:pPr>
-        <w:ind w:left="1440" w:firstLine="720"/>
-      </w:pPr>
     </w:p>
     <w:p>
       <w:r>
@@ -484,7 +685,7 @@
                     </pic:cNvPicPr>
                   </pic:nvPicPr>
                   <pic:blipFill>
-                    <a:blip r:embed="rId6" cstate="print">
+                    <a:blip r:embed="rId9" cstate="print">
                       <a:extLst>
                         <a:ext uri="{28A0092B-C50C-407E-A947-70E740481C1C}">
                           <a14:useLocalDpi xmlns:a14="http://schemas.microsoft.com/office/drawing/2010/main" val="0"/>
@@ -518,21 +719,6 @@
     </w:p>
     <w:p>
       <w:pPr>
-        <w:jc w:val="center"/>
-        <w:rPr>
-          <w:noProof/>
-        </w:rPr>
-      </w:pPr>
-    </w:p>
-    <w:p>
-      <w:pPr>
-        <w:rPr>
-          <w:noProof/>
-        </w:rPr>
-      </w:pPr>
-    </w:p>
-    <w:p>
-      <w:pPr>
         <w:ind w:left="720"/>
       </w:pPr>
       <w:r>
@@ -556,13 +742,13 @@
         <mc:AlternateContent>
           <mc:Choice Requires="wps">
             <w:drawing>
-              <wp:anchor distT="0" distB="0" distL="114300" distR="114300" simplePos="0" relativeHeight="251661312" behindDoc="0" locked="0" layoutInCell="1" allowOverlap="1" wp14:anchorId="2D793E76" wp14:editId="1F5E0378">
+              <wp:anchor distT="0" distB="0" distL="114300" distR="114300" simplePos="0" relativeHeight="251661312" behindDoc="0" locked="0" layoutInCell="1" allowOverlap="1" wp14:anchorId="2D793E76" wp14:editId="74641530">
                 <wp:simplePos x="0" y="0"/>
                 <wp:positionH relativeFrom="column">
-                  <wp:posOffset>419099</wp:posOffset>
+                  <wp:posOffset>601345</wp:posOffset>
                 </wp:positionH>
                 <wp:positionV relativeFrom="paragraph">
-                  <wp:posOffset>1133475</wp:posOffset>
+                  <wp:posOffset>887730</wp:posOffset>
                 </wp:positionV>
                 <wp:extent cx="5457825" cy="228600"/>
                 <wp:effectExtent l="19050" t="19050" r="28575" b="19050"/>
@@ -624,7 +810,7 @@
           </mc:Choice>
           <mc:Fallback>
             <w:pict>
-              <v:rect w14:anchorId="380C29AE" id="Rectangle 4" o:spid="_x0000_s1026" style="position:absolute;margin-left:33pt;margin-top:89.25pt;width:429.75pt;height:18pt;z-index:251661312;visibility:visible;mso-wrap-style:square;mso-width-percent:0;mso-height-percent:0;mso-wrap-distance-left:9pt;mso-wrap-distance-top:0;mso-wrap-distance-right:9pt;mso-wrap-distance-bottom:0;mso-position-horizontal:absolute;mso-position-horizontal-relative:text;mso-position-vertical:absolute;mso-position-vertical-relative:text;mso-width-percent:0;mso-height-percent:0;mso-width-relative:margin;mso-height-relative:margin;v-text-anchor:middle" o:gfxdata="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" filled="f" strokecolor="red" strokeweight="2.25pt"/>
+              <v:rect w14:anchorId="000DABC6" id="Rectangle 4" o:spid="_x0000_s1026" style="position:absolute;margin-left:47.35pt;margin-top:69.9pt;width:429.75pt;height:18pt;z-index:251661312;visibility:visible;mso-wrap-style:square;mso-width-percent:0;mso-height-percent:0;mso-wrap-distance-left:9pt;mso-wrap-distance-top:0;mso-wrap-distance-right:9pt;mso-wrap-distance-bottom:0;mso-position-horizontal:absolute;mso-position-horizontal-relative:text;mso-position-vertical:absolute;mso-position-vertical-relative:text;mso-width-percent:0;mso-height-percent:0;mso-width-relative:margin;mso-height-relative:margin;v-text-anchor:middle" o:gfxdata="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" filled="f" strokecolor="red" strokeweight="2.25pt"/>
             </w:pict>
           </mc:Fallback>
         </mc:AlternateContent>
@@ -637,9 +823,9 @@
           <w:noProof/>
         </w:rPr>
         <w:drawing>
-          <wp:inline distT="0" distB="0" distL="0" distR="0" wp14:anchorId="74B7DAD2" wp14:editId="4C52AE63">
-            <wp:extent cx="5181600" cy="2134088"/>
-            <wp:effectExtent l="0" t="0" r="0" b="0"/>
+          <wp:inline distT="0" distB="0" distL="0" distR="0" wp14:anchorId="74B7DAD2" wp14:editId="122BFF34">
+            <wp:extent cx="4871806" cy="2006496"/>
+            <wp:effectExtent l="0" t="0" r="5080" b="635"/>
             <wp:docPr id="3" name="Picture 3"/>
             <wp:cNvGraphicFramePr>
               <a:graphicFrameLocks xmlns:a="http://schemas.openxmlformats.org/drawingml/2006/main" noChangeAspect="1"/>
@@ -654,7 +840,7 @@
                     </pic:cNvPicPr>
                   </pic:nvPicPr>
                   <pic:blipFill>
-                    <a:blip r:embed="rId7">
+                    <a:blip r:embed="rId10">
                       <a:extLst>
                         <a:ext uri="{28A0092B-C50C-407E-A947-70E740481C1C}">
                           <a14:useLocalDpi xmlns:a14="http://schemas.microsoft.com/office/drawing/2010/main" val="0"/>
@@ -669,7 +855,7 @@
                   <pic:spPr bwMode="auto">
                     <a:xfrm>
                       <a:off x="0" y="0"/>
-                      <a:ext cx="5291979" cy="2179548"/>
+                      <a:ext cx="5008170" cy="2062659"/>
                     </a:xfrm>
                     <a:prstGeom prst="rect">
                       <a:avLst/>
@@ -687,36 +873,44 @@
       </w:r>
     </w:p>
     <w:p>
-      <w:r>
-        <w:tab/>
-      </w:r>
-      <w:r>
-        <w:tab/>
-      </w:r>
-      <w:hyperlink r:id="rId8" w:history="1">
+      <w:pPr>
+        <w:jc w:val="center"/>
+      </w:pPr>
+      <w:r>
+        <w:lastRenderedPageBreak/>
+        <w:t>These might also help</w:t>
+      </w:r>
+    </w:p>
+    <w:p>
+      <w:pPr>
+        <w:jc w:val="center"/>
+      </w:pPr>
+      <w:hyperlink r:id="rId11" w:history="1">
         <w:r>
           <w:rPr>
             <w:rStyle w:val="Hyperlink"/>
           </w:rPr>
-          <w:t>http://www.ampps.com/wiki/Adding_a_Domain</w:t>
+          <w:t>http://www.ampps.com</w:t>
+        </w:r>
+        <w:r>
+          <w:rPr>
+            <w:rStyle w:val="Hyperlink"/>
+          </w:rPr>
+          <w:t>/</w:t>
+        </w:r>
+        <w:r>
+          <w:rPr>
+            <w:rStyle w:val="Hyperlink"/>
+          </w:rPr>
+          <w:t>wiki/Adding_a_Domain</w:t>
         </w:r>
       </w:hyperlink>
-      <w:r>
-        <w:t xml:space="preserve"> </w:t>
-      </w:r>
-    </w:p>
-    <w:p>
-      <w:r>
-        <w:tab/>
-      </w:r>
-      <w:r>
-        <w:tab/>
-        <w:t>This might also help -</w:t>
-      </w:r>
-      <w:r>
-        <w:t xml:space="preserve"> </w:t>
-      </w:r>
-      <w:hyperlink r:id="rId9" w:history="1">
+    </w:p>
+    <w:p>
+      <w:pPr>
+        <w:jc w:val="center"/>
+      </w:pPr>
+      <w:hyperlink r:id="rId12" w:history="1">
         <w:r>
           <w:rPr>
             <w:rStyle w:val="Hyperlink"/>
@@ -724,36 +918,40 @@
           <w:t>https://www.youtube.com/watch?v=iqA5-0JIa4o</w:t>
         </w:r>
       </w:hyperlink>
-      <w:r>
-        <w:t xml:space="preserve"> </w:t>
-      </w:r>
-    </w:p>
-    <w:p>
-      <w:r>
-        <w:tab/>
-      </w:r>
-      <w:r>
-        <w:tab/>
-      </w:r>
-      <w:r>
-        <w:tab/>
-      </w:r>
-      <w:r>
-        <w:tab/>
-      </w:r>
-      <w:r>
-        <w:tab/>
-      </w:r>
-      <w:hyperlink r:id="rId10" w:history="1">
-        <w:r>
-          <w:rPr>
-            <w:rStyle w:val="Hyperlink"/>
-          </w:rPr>
-          <w:t>https://www.youtube.com/watch?v=siWWeaEy5vM</w:t>
-        </w:r>
-      </w:hyperlink>
-      <w:r>
-        <w:t xml:space="preserve"> </w:t>
+    </w:p>
+    <w:p>
+      <w:pPr>
+        <w:jc w:val="center"/>
+      </w:pPr>
+      <w:r>
+        <w:rPr>
+          <w:rStyle w:val="Hyperlink"/>
+        </w:rPr>
+        <w:fldChar w:fldCharType="begin"/>
+      </w:r>
+      <w:r>
+        <w:rPr>
+          <w:rStyle w:val="Hyperlink"/>
+        </w:rPr>
+        <w:instrText xml:space="preserve"> HYPERLINK "https://www.youtube.com/watch?v=siWWeaEy5vM" </w:instrText>
+      </w:r>
+      <w:r>
+        <w:rPr>
+          <w:rStyle w:val="Hyperlink"/>
+        </w:rPr>
+        <w:fldChar w:fldCharType="separate"/>
+      </w:r>
+      <w:r>
+        <w:rPr>
+          <w:rStyle w:val="Hyperlink"/>
+        </w:rPr>
+        <w:t>https://www.youtube.com/watch?v=siWWeaEy5vM</w:t>
+      </w:r>
+      <w:r>
+        <w:rPr>
+          <w:rStyle w:val="Hyperlink"/>
+        </w:rPr>
+        <w:fldChar w:fldCharType="end"/>
       </w:r>
     </w:p>
     <w:p>
@@ -884,7 +1082,7 @@
                     </pic:cNvPicPr>
                   </pic:nvPicPr>
                   <pic:blipFill>
-                    <a:blip r:embed="rId11" cstate="print">
+                    <a:blip r:embed="rId13" cstate="print">
                       <a:extLst>
                         <a:ext uri="{28A0092B-C50C-407E-A947-70E740481C1C}">
                           <a14:useLocalDpi xmlns:a14="http://schemas.microsoft.com/office/drawing/2010/main" val="0"/>
@@ -921,7 +1119,6 @@
         <w:rPr>
           <w:noProof/>
         </w:rPr>
-        <w:lastRenderedPageBreak/>
         <mc:AlternateContent>
           <mc:Choice Requires="wps">
             <w:drawing>
@@ -1108,7 +1305,7 @@
                     </pic:cNvPicPr>
                   </pic:nvPicPr>
                   <pic:blipFill>
-                    <a:blip r:embed="rId12" cstate="print">
+                    <a:blip r:embed="rId14" cstate="print">
                       <a:extLst>
                         <a:ext uri="{28A0092B-C50C-407E-A947-70E740481C1C}">
                           <a14:useLocalDpi xmlns:a14="http://schemas.microsoft.com/office/drawing/2010/main" val="0"/>
@@ -1150,6 +1347,7 @@
         </w:numPr>
       </w:pPr>
       <w:r>
+        <w:lastRenderedPageBreak/>
         <w:t>Create a name for the database (</w:t>
       </w:r>
       <w:r>
@@ -1171,7 +1369,13 @@
         </w:numPr>
       </w:pPr>
       <w:r>
-        <w:t>Then Click that name... and go to Import (</w:t>
+        <w:t xml:space="preserve">Then Click that </w:t>
+      </w:r>
+      <w:r>
+        <w:t>database</w:t>
+      </w:r>
+      <w:r>
+        <w:t>... and go to Import (</w:t>
       </w:r>
       <w:r>
         <w:rPr>
@@ -1290,7 +1494,7 @@
                     </pic:cNvPicPr>
                   </pic:nvPicPr>
                   <pic:blipFill>
-                    <a:blip r:embed="rId13" cstate="print">
+                    <a:blip r:embed="rId15" cstate="print">
                       <a:extLst>
                         <a:ext uri="{28A0092B-C50C-407E-A947-70E740481C1C}">
                           <a14:useLocalDpi xmlns:a14="http://schemas.microsoft.com/office/drawing/2010/main" val="0"/>
@@ -1329,16 +1533,6 @@
     </w:p>
     <w:p>
       <w:pPr>
-        <w:jc w:val="center"/>
-      </w:pPr>
-    </w:p>
-    <w:p>
-      <w:pPr>
-        <w:jc w:val="center"/>
-      </w:pPr>
-    </w:p>
-    <w:p>
-      <w:pPr>
         <w:pStyle w:val="ListParagraph"/>
         <w:numPr>
           <w:ilvl w:val="0"/>
@@ -1346,7 +1540,6 @@
         </w:numPr>
       </w:pPr>
       <w:r>
-        <w:lastRenderedPageBreak/>
         <w:t>Then find the file .</w:t>
       </w:r>
       <w:proofErr w:type="spellStart"/>
@@ -1384,7 +1577,7 @@
                     </pic:cNvPicPr>
                   </pic:nvPicPr>
                   <pic:blipFill>
-                    <a:blip r:embed="rId14">
+                    <a:blip r:embed="rId16">
                       <a:extLst>
                         <a:ext uri="{28A0092B-C50C-407E-A947-70E740481C1C}">
                           <a14:useLocalDpi xmlns:a14="http://schemas.microsoft.com/office/drawing/2010/main" val="0"/>
@@ -1471,7 +1664,7 @@
                     </pic:cNvPicPr>
                   </pic:nvPicPr>
                   <pic:blipFill>
-                    <a:blip r:embed="rId15">
+                    <a:blip r:embed="rId17">
                       <a:extLst>
                         <a:ext uri="{28A0092B-C50C-407E-A947-70E740481C1C}">
                           <a14:useLocalDpi xmlns:a14="http://schemas.microsoft.com/office/drawing/2010/main" val="0"/>
@@ -1512,7 +1705,17 @@
         </w:numPr>
       </w:pPr>
       <w:r>
-        <w:t>Then edit the code in the (RED BOX) below to match your local database info.</w:t>
+        <w:lastRenderedPageBreak/>
+        <w:t>Then edit the code in the (</w:t>
+      </w:r>
+      <w:r>
+        <w:rPr>
+          <w:color w:val="FF0000"/>
+        </w:rPr>
+        <w:t>RED BOX</w:t>
+      </w:r>
+      <w:r>
+        <w:t>) below to match your local database info.</w:t>
       </w:r>
     </w:p>
     <w:p>
@@ -1633,7 +1836,7 @@
                     </pic:cNvPicPr>
                   </pic:nvPicPr>
                   <pic:blipFill>
-                    <a:blip r:embed="rId16">
+                    <a:blip r:embed="rId18">
                       <a:extLst>
                         <a:ext uri="{28A0092B-C50C-407E-A947-70E740481C1C}">
                           <a14:useLocalDpi xmlns:a14="http://schemas.microsoft.com/office/drawing/2010/main" val="0"/>
@@ -1670,25 +1873,22 @@
         <w:ind w:left="720"/>
       </w:pPr>
       <w:r>
-        <w:lastRenderedPageBreak/>
         <w:t>7. If everything is completed correctly then you can start working with the database and code.</w:t>
       </w:r>
     </w:p>
     <w:p>
       <w:pPr>
         <w:ind w:left="720"/>
-      </w:pPr>
-      <w:r>
-        <w:tab/>
-      </w:r>
+        <w:jc w:val="center"/>
+      </w:pPr>
       <w:r>
         <w:rPr>
           <w:noProof/>
         </w:rPr>
         <w:drawing>
-          <wp:inline distT="0" distB="0" distL="0" distR="0" wp14:anchorId="02B87ECE" wp14:editId="7AE55935">
-            <wp:extent cx="5934710" cy="4485640"/>
-            <wp:effectExtent l="0" t="0" r="8890" b="0"/>
+          <wp:inline distT="0" distB="0" distL="0" distR="0" wp14:anchorId="02B87ECE" wp14:editId="0F8DDD65">
+            <wp:extent cx="5603240" cy="4235105"/>
+            <wp:effectExtent l="0" t="0" r="0" b="0"/>
             <wp:docPr id="18" name="Picture 18"/>
             <wp:cNvGraphicFramePr>
               <a:graphicFrameLocks xmlns:a="http://schemas.openxmlformats.org/drawingml/2006/main" noChangeAspect="1"/>
@@ -1703,7 +1903,7 @@
                     </pic:cNvPicPr>
                   </pic:nvPicPr>
                   <pic:blipFill>
-                    <a:blip r:embed="rId17">
+                    <a:blip r:embed="rId19">
                       <a:extLst>
                         <a:ext uri="{28A0092B-C50C-407E-A947-70E740481C1C}">
                           <a14:useLocalDpi xmlns:a14="http://schemas.microsoft.com/office/drawing/2010/main" val="0"/>
@@ -1718,7 +1918,7 @@
                   <pic:spPr bwMode="auto">
                     <a:xfrm>
                       <a:off x="0" y="0"/>
-                      <a:ext cx="5934710" cy="4485640"/>
+                      <a:ext cx="5610033" cy="4240239"/>
                     </a:xfrm>
                     <a:prstGeom prst="rect">
                       <a:avLst/>
@@ -1734,6 +1934,8 @@
           </wp:inline>
         </w:drawing>
       </w:r>
+      <w:bookmarkStart w:id="0" w:name="_GoBack"/>
+      <w:bookmarkEnd w:id="0"/>
     </w:p>
     <w:sectPr>
       <w:pgSz w:w="12240" w:h="15840"/>

</xml_diff>